<commit_message>
Fix pagination and /api/users/
</commit_message>
<xml_diff>
--- a/backend/shopping_cart.docx
+++ b/backend/shopping_cart.docx
@@ -4,51 +4,14 @@
   <!-- Generated by Aspose.Words for Python via .NET 24.2.0 -->
   <w:body>
     <w:p>
-      <w:r>
-        <w:rPr>
-          <w:b/>
-          <w:color w:val="FF0000"/>
-          <w:sz w:val="24"/>
-        </w:rPr>
-        <w:t>Evaluation Only. Created with Aspose.Words. Copyright 2003-2024 Aspose Pty Ltd.</w:t>
-      </w:r>
-    </w:p>
-    <w:p>
       <w:pPr>
         <w:numPr>
           <w:ilvl w:val="0"/>
-          <w:numId w:val="1"/>
-        </w:numPr>
-      </w:pPr>
-      <w:r>
-        <w:t>СПИСОК ПОКУПОК</w:t>
-      </w:r>
-      <w:r>
-        <w:t>перец острый молотый,щепотка,7</w:t>
-      </w:r>
-    </w:p>
-    <w:p>
-      <w:pPr>
-        <w:numPr>
-          <w:ilvl w:val="0"/>
-          <w:numId w:val="1"/>
-        </w:numPr>
-      </w:pPr>
-      <w:r>
-        <w:t>яйца куриные,г,39</w:t>
-      </w:r>
-    </w:p>
-    <w:p>
-      <w:pPr>
-        <w:numPr>
-          <w:ilvl w:val="0"/>
-          <w:numId w:val="1"/>
+          <w:numId w:val="0"/>
         </w:numPr>
       </w:pPr>
     </w:p>
     <w:sectPr>
-      <w:headerReference w:type="default" r:id="rId4"/>
-      <w:footerReference w:type="default" r:id="rId5"/>
       <w:pgSz w:w="12240" w:h="15840"/>
       <w:pgMar w:top="1134" w:right="850" w:bottom="1134" w:left="1701" w:header="708" w:footer="708" w:gutter="0"/>
       <w:cols w:space="708"/>
@@ -56,76 +19,6 @@
     </w:sectPr>
   </w:body>
 </w:document>
-</file>
-
-<file path=word/footer1.xml><?xml version="1.0" encoding="utf-8"?>
-<w:ftr xmlns:ve="http://schemas.openxmlformats.org/markup-compatibility/2006" xmlns:o="urn:schemas-microsoft-com:office:office" xmlns:r="http://schemas.openxmlformats.org/officeDocument/2006/relationships" xmlns:m="http://schemas.openxmlformats.org/officeDocument/2006/math" xmlns:v="urn:schemas-microsoft-com:vml" xmlns:wp="http://schemas.openxmlformats.org/drawingml/2006/wordprocessingDrawing" xmlns:w10="urn:schemas-microsoft-com:office:word" xmlns:w="http://schemas.openxmlformats.org/wordprocessingml/2006/main" xmlns:wne="http://schemas.microsoft.com/office/word/2006/wordml">
-  <w:p>
-    <w:r>
-      <w:rPr>
-        <w:b/>
-        <w:color w:val="FF0000"/>
-        <w:sz w:val="24"/>
-      </w:rPr>
-      <w:t>Created with an evaluation copy of Aspose.Words. To discover the full versions of our APIs please visit: https://products.aspose.com/words/</w:t>
-    </w:r>
-  </w:p>
-</w:ftr>
-</file>
-
-<file path=word/header1.xml><?xml version="1.0" encoding="utf-8"?>
-<w:hdr xmlns:ve="http://schemas.openxmlformats.org/markup-compatibility/2006" xmlns:o="urn:schemas-microsoft-com:office:office" xmlns:r="http://schemas.openxmlformats.org/officeDocument/2006/relationships" xmlns:m="http://schemas.openxmlformats.org/officeDocument/2006/math" xmlns:v="urn:schemas-microsoft-com:vml" xmlns:wp="http://schemas.openxmlformats.org/drawingml/2006/wordprocessingDrawing" xmlns:w10="urn:schemas-microsoft-com:office:word" xmlns:w="http://schemas.openxmlformats.org/wordprocessingml/2006/main" xmlns:wne="http://schemas.microsoft.com/office/word/2006/wordml">
-  <w:p>
-    <w:r>
-      <w:drawing>
-        <wp:anchor simplePos="0" relativeHeight="251658240" behindDoc="1" locked="0" layoutInCell="1" allowOverlap="1">
-          <wp:simplePos x="0" y="0"/>
-          <wp:positionH relativeFrom="margin">
-            <wp:align>center</wp:align>
-          </wp:positionH>
-          <wp:positionV relativeFrom="margin">
-            <wp:align>center</wp:align>
-          </wp:positionV>
-          <wp:extent cx="6152515" cy="3343758"/>
-          <wp:wrapNone/>
-          <wp:docPr id="100001" name=""/>
-          <wp:cNvGraphicFramePr>
-            <a:graphicFrameLocks xmlns:a="http://schemas.openxmlformats.org/drawingml/2006/main" noChangeAspect="1"/>
-          </wp:cNvGraphicFramePr>
-          <a:graphic xmlns:a="http://schemas.openxmlformats.org/drawingml/2006/main">
-            <a:graphicData uri="http://schemas.openxmlformats.org/drawingml/2006/picture">
-              <pic:pic xmlns:pic="http://schemas.openxmlformats.org/drawingml/2006/picture">
-                <pic:nvPicPr>
-                  <pic:cNvPr id="100001" name=""/>
-                  <pic:cNvPicPr>
-                    <a:picLocks noChangeAspect="1"/>
-                  </pic:cNvPicPr>
-                </pic:nvPicPr>
-                <pic:blipFill>
-                  <a:blip xmlns:r="http://schemas.openxmlformats.org/officeDocument/2006/relationships" r:embed="rId1">
-                    <a:lum bright="70000" contrast="-70000"/>
-                  </a:blip>
-                  <a:stretch>
-                    <a:fillRect/>
-                  </a:stretch>
-                </pic:blipFill>
-                <pic:spPr>
-                  <a:xfrm>
-                    <a:off x="0" y="0"/>
-                    <a:ext cx="6152515" cy="3343758"/>
-                  </a:xfrm>
-                  <a:prstGeom prst="rect">
-                    <a:avLst/>
-                  </a:prstGeom>
-                </pic:spPr>
-              </pic:pic>
-            </a:graphicData>
-          </a:graphic>
-        </wp:anchor>
-      </w:drawing>
-    </w:r>
-  </w:p>
-</w:hdr>
 </file>
 
 <file path=word/numbering.xml><?xml version="1.0" encoding="utf-8"?>

</xml_diff>

<commit_message>
Add search for /api/ingredients/?name=
</commit_message>
<xml_diff>
--- a/backend/shopping_cart.docx
+++ b/backend/shopping_cart.docx
@@ -4,6 +4,27 @@
   <!-- Generated by Aspose.Words for Python via .NET 24.2.0 -->
   <w:body>
     <w:p>
+      <w:r>
+        <w:rPr>
+          <w:b/>
+          <w:color w:val="FF0000"/>
+          <w:sz w:val="24"/>
+        </w:rPr>
+        <w:t>Evaluation Only. Created with Aspose.Words. Copyright 2003-2024 Aspose Pty Ltd.</w:t>
+      </w:r>
+    </w:p>
+    <w:p>
+      <w:pPr>
+        <w:numPr>
+          <w:ilvl w:val="0"/>
+          <w:numId w:val="1"/>
+        </w:numPr>
+      </w:pPr>
+      <w:r>
+        <w:t>абрикосовое варенье,г,25</w:t>
+      </w:r>
+    </w:p>
+    <w:p>
       <w:pPr>
         <w:numPr>
           <w:ilvl w:val="0"/>
@@ -12,6 +33,8 @@
       </w:pPr>
     </w:p>
     <w:sectPr>
+      <w:headerReference w:type="default" r:id="rId4"/>
+      <w:footerReference w:type="default" r:id="rId5"/>
       <w:pgSz w:w="12240" w:h="15840"/>
       <w:pgMar w:top="1134" w:right="850" w:bottom="1134" w:left="1701" w:header="708" w:footer="708" w:gutter="0"/>
       <w:cols w:space="708"/>
@@ -19,6 +42,76 @@
     </w:sectPr>
   </w:body>
 </w:document>
+</file>
+
+<file path=word/footer1.xml><?xml version="1.0" encoding="utf-8"?>
+<w:ftr xmlns:ve="http://schemas.openxmlformats.org/markup-compatibility/2006" xmlns:o="urn:schemas-microsoft-com:office:office" xmlns:r="http://schemas.openxmlformats.org/officeDocument/2006/relationships" xmlns:m="http://schemas.openxmlformats.org/officeDocument/2006/math" xmlns:v="urn:schemas-microsoft-com:vml" xmlns:wp="http://schemas.openxmlformats.org/drawingml/2006/wordprocessingDrawing" xmlns:w10="urn:schemas-microsoft-com:office:word" xmlns:w="http://schemas.openxmlformats.org/wordprocessingml/2006/main" xmlns:wne="http://schemas.microsoft.com/office/word/2006/wordml">
+  <w:p>
+    <w:r>
+      <w:rPr>
+        <w:b/>
+        <w:color w:val="FF0000"/>
+        <w:sz w:val="24"/>
+      </w:rPr>
+      <w:t>Created with an evaluation copy of Aspose.Words. To discover the full versions of our APIs please visit: https://products.aspose.com/words/</w:t>
+    </w:r>
+  </w:p>
+</w:ftr>
+</file>
+
+<file path=word/header1.xml><?xml version="1.0" encoding="utf-8"?>
+<w:hdr xmlns:ve="http://schemas.openxmlformats.org/markup-compatibility/2006" xmlns:o="urn:schemas-microsoft-com:office:office" xmlns:r="http://schemas.openxmlformats.org/officeDocument/2006/relationships" xmlns:m="http://schemas.openxmlformats.org/officeDocument/2006/math" xmlns:v="urn:schemas-microsoft-com:vml" xmlns:wp="http://schemas.openxmlformats.org/drawingml/2006/wordprocessingDrawing" xmlns:w10="urn:schemas-microsoft-com:office:word" xmlns:w="http://schemas.openxmlformats.org/wordprocessingml/2006/main" xmlns:wne="http://schemas.microsoft.com/office/word/2006/wordml">
+  <w:p>
+    <w:r>
+      <w:drawing>
+        <wp:anchor simplePos="0" relativeHeight="251658240" behindDoc="1" locked="0" layoutInCell="1" allowOverlap="1">
+          <wp:simplePos x="0" y="0"/>
+          <wp:positionH relativeFrom="margin">
+            <wp:align>center</wp:align>
+          </wp:positionH>
+          <wp:positionV relativeFrom="margin">
+            <wp:align>center</wp:align>
+          </wp:positionV>
+          <wp:extent cx="6152515" cy="3343758"/>
+          <wp:wrapNone/>
+          <wp:docPr id="100001" name=""/>
+          <wp:cNvGraphicFramePr>
+            <a:graphicFrameLocks xmlns:a="http://schemas.openxmlformats.org/drawingml/2006/main" noChangeAspect="1"/>
+          </wp:cNvGraphicFramePr>
+          <a:graphic xmlns:a="http://schemas.openxmlformats.org/drawingml/2006/main">
+            <a:graphicData uri="http://schemas.openxmlformats.org/drawingml/2006/picture">
+              <pic:pic xmlns:pic="http://schemas.openxmlformats.org/drawingml/2006/picture">
+                <pic:nvPicPr>
+                  <pic:cNvPr id="100001" name=""/>
+                  <pic:cNvPicPr>
+                    <a:picLocks noChangeAspect="1"/>
+                  </pic:cNvPicPr>
+                </pic:nvPicPr>
+                <pic:blipFill>
+                  <a:blip xmlns:r="http://schemas.openxmlformats.org/officeDocument/2006/relationships" r:embed="rId1">
+                    <a:lum bright="70000" contrast="-70000"/>
+                  </a:blip>
+                  <a:stretch>
+                    <a:fillRect/>
+                  </a:stretch>
+                </pic:blipFill>
+                <pic:spPr>
+                  <a:xfrm>
+                    <a:off x="0" y="0"/>
+                    <a:ext cx="6152515" cy="3343758"/>
+                  </a:xfrm>
+                  <a:prstGeom prst="rect">
+                    <a:avLst/>
+                  </a:prstGeom>
+                </pic:spPr>
+              </pic:pic>
+            </a:graphicData>
+          </a:graphic>
+        </wp:anchor>
+      </w:drawing>
+    </w:r>
+  </w:p>
+</w:hdr>
 </file>
 
 <file path=word/numbering.xml><?xml version="1.0" encoding="utf-8"?>

</xml_diff>